<commit_message>
added acceptance criteria to sprint 2 plan
</commit_message>
<xml_diff>
--- a/Sprint 2 Plan.docx
+++ b/Sprint 2 Plan.docx
@@ -209,6 +209,36 @@
         <w:tab/>
         <w:tab/>
         <w:t xml:space="preserve">    easily find content that interests me.</w:t>
+      </w:r>
+    </w:p>
+    <w:p>
+      <w:pPr>
+        <w:spacing w:after="0" w:before="40" w:line="240" w:lineRule="auto"/>
+        <w:contextualSpacing w:val="0"/>
+        <w:rPr>
+          <w:rFonts w:ascii="Times New Roman" w:cs="Times New Roman" w:eastAsia="Times New Roman" w:hAnsi="Times New Roman"/>
+          <w:sz w:val="24"/>
+          <w:szCs w:val="24"/>
+        </w:rPr>
+      </w:pPr>
+      <w:r>
+        <w:rPr>
+          <w:rFonts w:ascii="Times New Roman" w:cs="Times New Roman" w:eastAsia="Times New Roman" w:hAnsi="Times New Roman"/>
+          <w:b w:val="1"/>
+          <w:sz w:val="24"/>
+          <w:szCs w:val="24"/>
+          <w:rtl w:val="0"/>
+        </w:rPr>
+        <w:t xml:space="preserve">Acceptance</w:t>
+      </w:r>
+      <w:r>
+        <w:rPr>
+          <w:rFonts w:ascii="Times New Roman" w:cs="Times New Roman" w:eastAsia="Times New Roman" w:hAnsi="Times New Roman"/>
+          <w:sz w:val="24"/>
+          <w:szCs w:val="24"/>
+          <w:rtl w:val="0"/>
+        </w:rPr>
+        <w:t xml:space="preserve">: There must be a good looking UI element visible from the comics list view in which the user can enter a search query the list of comics must then be restricted to only those comics whose title or description contain that query.</w:t>
       </w:r>
     </w:p>
     <w:p>
@@ -382,6 +412,36 @@
         <w:contextualSpacing w:val="0"/>
         <w:rPr>
           <w:rFonts w:ascii="Times New Roman" w:cs="Times New Roman" w:eastAsia="Times New Roman" w:hAnsi="Times New Roman"/>
+          <w:sz w:val="24"/>
+          <w:szCs w:val="24"/>
+        </w:rPr>
+      </w:pPr>
+      <w:r>
+        <w:rPr>
+          <w:rFonts w:ascii="Times New Roman" w:cs="Times New Roman" w:eastAsia="Times New Roman" w:hAnsi="Times New Roman"/>
+          <w:b w:val="1"/>
+          <w:sz w:val="24"/>
+          <w:szCs w:val="24"/>
+          <w:rtl w:val="0"/>
+        </w:rPr>
+        <w:t xml:space="preserve">Acceptance</w:t>
+      </w:r>
+      <w:r>
+        <w:rPr>
+          <w:rFonts w:ascii="Times New Roman" w:cs="Times New Roman" w:eastAsia="Times New Roman" w:hAnsi="Times New Roman"/>
+          <w:sz w:val="24"/>
+          <w:szCs w:val="24"/>
+          <w:rtl w:val="0"/>
+        </w:rPr>
+        <w:t xml:space="preserve">: The reader must remember what pages have been read and store this data between sessions they must then use this information to allow the user to skip to the latest page with either the entire comic or a chapter within the comic.</w:t>
+      </w:r>
+    </w:p>
+    <w:p>
+      <w:pPr>
+        <w:spacing w:after="0" w:before="40" w:line="240" w:lineRule="auto"/>
+        <w:contextualSpacing w:val="0"/>
+        <w:rPr>
+          <w:rFonts w:ascii="Times New Roman" w:cs="Times New Roman" w:eastAsia="Times New Roman" w:hAnsi="Times New Roman"/>
           <w:sz w:val="16"/>
           <w:szCs w:val="16"/>
         </w:rPr>
@@ -564,6 +624,36 @@
           <w:rtl w:val="0"/>
         </w:rPr>
         <w:t xml:space="preserve">                            connection is poor, so that I can read the comics with greater ease.</w:t>
+      </w:r>
+    </w:p>
+    <w:p>
+      <w:pPr>
+        <w:spacing w:after="0" w:before="40" w:line="240" w:lineRule="auto"/>
+        <w:contextualSpacing w:val="0"/>
+        <w:rPr>
+          <w:rFonts w:ascii="Times New Roman" w:cs="Times New Roman" w:eastAsia="Times New Roman" w:hAnsi="Times New Roman"/>
+          <w:sz w:val="24"/>
+          <w:szCs w:val="24"/>
+        </w:rPr>
+      </w:pPr>
+      <w:r>
+        <w:rPr>
+          <w:rFonts w:ascii="Times New Roman" w:cs="Times New Roman" w:eastAsia="Times New Roman" w:hAnsi="Times New Roman"/>
+          <w:b w:val="1"/>
+          <w:sz w:val="24"/>
+          <w:szCs w:val="24"/>
+          <w:rtl w:val="0"/>
+        </w:rPr>
+        <w:t xml:space="preserve">Acceptance</w:t>
+      </w:r>
+      <w:r>
+        <w:rPr>
+          <w:rFonts w:ascii="Times New Roman" w:cs="Times New Roman" w:eastAsia="Times New Roman" w:hAnsi="Times New Roman"/>
+          <w:sz w:val="24"/>
+          <w:szCs w:val="24"/>
+          <w:rtl w:val="0"/>
+        </w:rPr>
+        <w:t xml:space="preserve">: The reader should be able to load offline as a progressive web application. The comics list should display some information even before the ajax request finishes. Finally, the next few pages of a comic the user is browsing the user specifically requests them.</w:t>
       </w:r>
     </w:p>
     <w:p>
@@ -739,97 +829,96 @@
         <w:contextualSpacing w:val="0"/>
         <w:rPr>
           <w:rFonts w:ascii="Times New Roman" w:cs="Times New Roman" w:eastAsia="Times New Roman" w:hAnsi="Times New Roman"/>
+          <w:highlight w:val="white"/>
+        </w:rPr>
+      </w:pPr>
+      <w:r>
+        <w:rPr>
+          <w:rFonts w:ascii="Times New Roman" w:cs="Times New Roman" w:eastAsia="Times New Roman" w:hAnsi="Times New Roman"/>
           <w:b w:val="1"/>
           <w:sz w:val="28"/>
           <w:szCs w:val="28"/>
-        </w:rPr>
-      </w:pPr>
-      <w:r>
-        <w:br w:type="page"/>
-      </w:r>
-      <w:r>
-        <w:rPr>
-          <w:rtl w:val="0"/>
-        </w:rPr>
-      </w:r>
-    </w:p>
-    <w:p>
-      <w:pPr>
-        <w:spacing w:after="0" w:before="40" w:line="240" w:lineRule="auto"/>
-        <w:contextualSpacing w:val="0"/>
+          <w:rtl w:val="0"/>
+        </w:rPr>
+        <w:t xml:space="preserve">User Story 4</w:t>
+      </w:r>
+      <w:r>
+        <w:rPr>
+          <w:rFonts w:ascii="Times New Roman" w:cs="Times New Roman" w:eastAsia="Times New Roman" w:hAnsi="Times New Roman"/>
+          <w:sz w:val="24"/>
+          <w:szCs w:val="24"/>
+          <w:rtl w:val="0"/>
+        </w:rPr>
+        <w:t xml:space="preserve"> </w:t>
+      </w:r>
+      <w:r>
+        <w:rPr>
+          <w:rFonts w:ascii="Times New Roman" w:cs="Times New Roman" w:eastAsia="Times New Roman" w:hAnsi="Times New Roman"/>
+          <w:rtl w:val="0"/>
+        </w:rPr>
+        <w:t xml:space="preserve">- </w:t>
+      </w:r>
+      <w:r>
         <w:rPr>
           <w:rFonts w:ascii="Times New Roman" w:cs="Times New Roman" w:eastAsia="Times New Roman" w:hAnsi="Times New Roman"/>
           <w:highlight w:val="white"/>
+          <w:rtl w:val="0"/>
+        </w:rPr>
+        <w:t xml:space="preserve">As an administrator, I want to be able to remove inappropriate content so that I can</w:t>
+      </w:r>
+    </w:p>
+    <w:p>
+      <w:pPr>
+        <w:spacing w:after="0" w:before="40" w:line="240" w:lineRule="auto"/>
+        <w:contextualSpacing w:val="0"/>
+        <w:rPr>
+          <w:rFonts w:ascii="Times New Roman" w:cs="Times New Roman" w:eastAsia="Times New Roman" w:hAnsi="Times New Roman"/>
+          <w:highlight w:val="white"/>
+        </w:rPr>
+      </w:pPr>
+      <w:r>
+        <w:rPr>
+          <w:rFonts w:ascii="Times New Roman" w:cs="Times New Roman" w:eastAsia="Times New Roman" w:hAnsi="Times New Roman"/>
+          <w:highlight w:val="white"/>
+          <w:rtl w:val="0"/>
+        </w:rPr>
+        <w:t xml:space="preserve">                               maintain the integrity of the web comic viewer.</w:t>
+      </w:r>
+      <w:r>
+        <w:rPr>
+          <w:rtl w:val="0"/>
+        </w:rPr>
+      </w:r>
+    </w:p>
+    <w:p>
+      <w:pPr>
+        <w:spacing w:after="0" w:before="40" w:line="240" w:lineRule="auto"/>
+        <w:contextualSpacing w:val="0"/>
+        <w:rPr>
+          <w:rFonts w:ascii="Times New Roman" w:cs="Times New Roman" w:eastAsia="Times New Roman" w:hAnsi="Times New Roman"/>
+          <w:sz w:val="24"/>
+          <w:szCs w:val="24"/>
         </w:rPr>
       </w:pPr>
       <w:r>
         <w:rPr>
           <w:rFonts w:ascii="Times New Roman" w:cs="Times New Roman" w:eastAsia="Times New Roman" w:hAnsi="Times New Roman"/>
           <w:b w:val="1"/>
-          <w:sz w:val="28"/>
-          <w:szCs w:val="28"/>
-          <w:rtl w:val="0"/>
-        </w:rPr>
-        <w:t xml:space="preserve">User Story 4</w:t>
-      </w:r>
-      <w:r>
-        <w:rPr>
-          <w:rFonts w:ascii="Times New Roman" w:cs="Times New Roman" w:eastAsia="Times New Roman" w:hAnsi="Times New Roman"/>
-          <w:sz w:val="24"/>
-          <w:szCs w:val="24"/>
-          <w:rtl w:val="0"/>
-        </w:rPr>
-        <w:t xml:space="preserve"> </w:t>
-      </w:r>
-      <w:r>
-        <w:rPr>
-          <w:rFonts w:ascii="Times New Roman" w:cs="Times New Roman" w:eastAsia="Times New Roman" w:hAnsi="Times New Roman"/>
-          <w:rtl w:val="0"/>
-        </w:rPr>
-        <w:t xml:space="preserve">- </w:t>
-      </w:r>
-      <w:r>
-        <w:rPr>
-          <w:rFonts w:ascii="Times New Roman" w:cs="Times New Roman" w:eastAsia="Times New Roman" w:hAnsi="Times New Roman"/>
-          <w:highlight w:val="white"/>
-          <w:rtl w:val="0"/>
-        </w:rPr>
-        <w:t xml:space="preserve">As an administrator, I want to be able to remove inappropriate content so that I can</w:t>
-      </w:r>
-    </w:p>
-    <w:p>
-      <w:pPr>
-        <w:spacing w:after="0" w:before="40" w:line="240" w:lineRule="auto"/>
-        <w:contextualSpacing w:val="0"/>
-        <w:rPr>
-          <w:rFonts w:ascii="Times New Roman" w:cs="Times New Roman" w:eastAsia="Times New Roman" w:hAnsi="Times New Roman"/>
-          <w:highlight w:val="white"/>
-        </w:rPr>
-      </w:pPr>
-      <w:r>
-        <w:rPr>
-          <w:rFonts w:ascii="Times New Roman" w:cs="Times New Roman" w:eastAsia="Times New Roman" w:hAnsi="Times New Roman"/>
-          <w:highlight w:val="white"/>
-          <w:rtl w:val="0"/>
-        </w:rPr>
-        <w:t xml:space="preserve">                               maintain the integrity of the web comic viewer.</w:t>
-      </w:r>
-      <w:r>
-        <w:rPr>
-          <w:rtl w:val="0"/>
-        </w:rPr>
-      </w:r>
-    </w:p>
-    <w:p>
-      <w:pPr>
-        <w:spacing w:after="0" w:before="40" w:line="240" w:lineRule="auto"/>
-        <w:contextualSpacing w:val="0"/>
-        <w:rPr>
-          <w:rFonts w:ascii="Times New Roman" w:cs="Times New Roman" w:eastAsia="Times New Roman" w:hAnsi="Times New Roman"/>
-          <w:sz w:val="16"/>
-          <w:szCs w:val="16"/>
-        </w:rPr>
-      </w:pPr>
+          <w:sz w:val="24"/>
+          <w:szCs w:val="24"/>
+          <w:rtl w:val="0"/>
+        </w:rPr>
+        <w:t xml:space="preserve">Acceptance</w:t>
+      </w:r>
+      <w:r>
+        <w:rPr>
+          <w:rFonts w:ascii="Times New Roman" w:cs="Times New Roman" w:eastAsia="Times New Roman" w:hAnsi="Times New Roman"/>
+          <w:sz w:val="24"/>
+          <w:szCs w:val="24"/>
+          <w:rtl w:val="0"/>
+        </w:rPr>
+        <w:t xml:space="preserve">: an administrator must be able to find users that have acted problematically, for example by being able to identify them from their comic. The backend must then ignore authentication tokens from banned users and prevent them from creating new accounts.</w:t>
+      </w:r>
       <w:r>
         <w:rPr>
           <w:rtl w:val="0"/>
@@ -1003,6 +1092,39 @@
         <w:contextualSpacing w:val="0"/>
         <w:rPr>
           <w:rFonts w:ascii="Times New Roman" w:cs="Times New Roman" w:eastAsia="Times New Roman" w:hAnsi="Times New Roman"/>
+          <w:sz w:val="24"/>
+          <w:szCs w:val="24"/>
+          <w:highlight w:val="white"/>
+        </w:rPr>
+      </w:pPr>
+      <w:r>
+        <w:rPr>
+          <w:rFonts w:ascii="Times New Roman" w:cs="Times New Roman" w:eastAsia="Times New Roman" w:hAnsi="Times New Roman"/>
+          <w:b w:val="1"/>
+          <w:sz w:val="24"/>
+          <w:szCs w:val="24"/>
+          <w:highlight w:val="white"/>
+          <w:rtl w:val="0"/>
+        </w:rPr>
+        <w:t xml:space="preserve">Acceptance</w:t>
+      </w:r>
+      <w:r>
+        <w:rPr>
+          <w:rFonts w:ascii="Times New Roman" w:cs="Times New Roman" w:eastAsia="Times New Roman" w:hAnsi="Times New Roman"/>
+          <w:sz w:val="24"/>
+          <w:szCs w:val="24"/>
+          <w:highlight w:val="white"/>
+          <w:rtl w:val="0"/>
+        </w:rPr>
+        <w:t xml:space="preserve">: An administrator must be able to discover inappropriate content and then cause a comic to be able to be deleted from the database.</w:t>
+      </w:r>
+    </w:p>
+    <w:p>
+      <w:pPr>
+        <w:spacing w:after="0" w:before="40" w:line="240" w:lineRule="auto"/>
+        <w:contextualSpacing w:val="0"/>
+        <w:rPr>
+          <w:rFonts w:ascii="Times New Roman" w:cs="Times New Roman" w:eastAsia="Times New Roman" w:hAnsi="Times New Roman"/>
           <w:sz w:val="16"/>
           <w:szCs w:val="16"/>
           <w:highlight w:val="white"/>
@@ -1199,6 +1321,39 @@
           <w:rtl w:val="0"/>
         </w:rPr>
         <w:t xml:space="preserve">                            users so that they understand what violations they made.</w:t>
+      </w:r>
+    </w:p>
+    <w:p>
+      <w:pPr>
+        <w:spacing w:after="0" w:before="40" w:line="240" w:lineRule="auto"/>
+        <w:contextualSpacing w:val="0"/>
+        <w:rPr>
+          <w:rFonts w:ascii="Times New Roman" w:cs="Times New Roman" w:eastAsia="Times New Roman" w:hAnsi="Times New Roman"/>
+          <w:sz w:val="24"/>
+          <w:szCs w:val="24"/>
+          <w:highlight w:val="white"/>
+        </w:rPr>
+      </w:pPr>
+      <w:r>
+        <w:rPr>
+          <w:rFonts w:ascii="Times New Roman" w:cs="Times New Roman" w:eastAsia="Times New Roman" w:hAnsi="Times New Roman"/>
+          <w:b w:val="1"/>
+          <w:sz w:val="24"/>
+          <w:szCs w:val="24"/>
+          <w:highlight w:val="white"/>
+          <w:rtl w:val="0"/>
+        </w:rPr>
+        <w:t xml:space="preserve">Acceptance</w:t>
+      </w:r>
+      <w:r>
+        <w:rPr>
+          <w:rFonts w:ascii="Times New Roman" w:cs="Times New Roman" w:eastAsia="Times New Roman" w:hAnsi="Times New Roman"/>
+          <w:sz w:val="24"/>
+          <w:szCs w:val="24"/>
+          <w:highlight w:val="white"/>
+          <w:rtl w:val="0"/>
+        </w:rPr>
+        <w:t xml:space="preserve">: The admin should have a view from which they can send messages and the user should receive a notification of the message and be able to read it.</w:t>
       </w:r>
     </w:p>
     <w:p>

</xml_diff>